<commit_message>
Created a new file with the missing file names I needed from Bill.  Then used my outlines to come up with a committee meeting document.
</commit_message>
<xml_diff>
--- a/Manuscripts/Introduction Outline D2.docx
+++ b/Manuscripts/Introduction Outline D2.docx
@@ -85,13 +85,53 @@
         <w:t>However, m</w:t>
       </w:r>
       <w:r>
-        <w:t xml:space="preserve">arine soundscapes are </w:t>
+        <w:t xml:space="preserve">arine </w:t>
+      </w:r>
+      <w:del w:id="0" w:author="Sean Dimoff" w:date="2019-10-17T15:30:00Z">
+        <w:r>
+          <w:delText xml:space="preserve">soundscapes </w:delText>
+        </w:r>
+      </w:del>
+      <w:ins w:id="1" w:author="Sean Dimoff" w:date="2019-10-17T15:30:00Z">
+        <w:r>
+          <w:t xml:space="preserve">acoustics </w:t>
+        </w:r>
+      </w:ins>
+      <w:r>
+        <w:t xml:space="preserve">are </w:t>
       </w:r>
       <w:r>
         <w:t>still</w:t>
       </w:r>
       <w:r>
-        <w:t xml:space="preserve"> one of the least understood subjects in marine biology.</w:t>
+        <w:t xml:space="preserve"> one of the </w:t>
+      </w:r>
+      <w:commentRangeStart w:id="2"/>
+      <w:del w:id="3" w:author="Sean Dimoff" w:date="2019-10-17T15:30:00Z">
+        <w:r>
+          <w:rPr>
+            <w:highlight w:val="yellow"/>
+          </w:rPr>
+          <w:delText>least understood</w:delText>
+        </w:r>
+      </w:del>
+      <w:ins w:id="4" w:author="Sean Dimoff" w:date="2019-10-17T15:30:00Z">
+        <w:r>
+          <w:t>youngest</w:t>
+        </w:r>
+      </w:ins>
+      <w:r>
+        <w:t xml:space="preserve"> </w:t>
+      </w:r>
+      <w:commentRangeEnd w:id="2"/>
+      <w:r>
+        <w:rPr>
+          <w:rStyle w:val="CommentReference"/>
+        </w:rPr>
+        <w:commentReference w:id="2"/>
+      </w:r>
+      <w:r>
+        <w:t>subjects in marine biology.</w:t>
       </w:r>
     </w:p>
     <w:p>
@@ -102,8 +142,18 @@
           <w:numId w:val="2"/>
         </w:numPr>
       </w:pPr>
-      <w:r>
-        <w:t>These s</w:t>
+      <w:ins w:id="5" w:author="Sean Dimoff" w:date="2019-10-17T15:30:00Z">
+        <w:r>
+          <w:t>Marine</w:t>
+        </w:r>
+      </w:ins>
+      <w:del w:id="6" w:author="Sean Dimoff" w:date="2019-10-17T15:30:00Z">
+        <w:r>
+          <w:delText>These</w:delText>
+        </w:r>
+      </w:del>
+      <w:r>
+        <w:t xml:space="preserve"> s</w:t>
       </w:r>
       <w:r>
         <w:t>oundscapes are made up of a combination of different sounds from marine organisms (biophonies), their environment (</w:t>
@@ -160,7 +210,7 @@
       <w:r>
         <w:t xml:space="preserve">have added to the </w:t>
       </w:r>
-      <w:commentRangeStart w:id="0"/>
+      <w:commentRangeStart w:id="7"/>
       <w:proofErr w:type="spellStart"/>
       <w:r>
         <w:t>technophony</w:t>
@@ -169,12 +219,12 @@
       <w:r>
         <w:t xml:space="preserve"> </w:t>
       </w:r>
-      <w:commentRangeEnd w:id="0"/>
+      <w:commentRangeEnd w:id="7"/>
       <w:r>
         <w:rPr>
           <w:rStyle w:val="CommentReference"/>
         </w:rPr>
-        <w:commentReference w:id="0"/>
+        <w:commentReference w:id="7"/>
       </w:r>
       <w:r>
         <w:t>of the underwater world</w:t>
@@ -231,7 +281,44 @@
         </w:numPr>
       </w:pPr>
       <w:r>
-        <w:t xml:space="preserve">Underwater acoustics is one of the fastest growing fields in marine biology with a large part of that movement centered </w:t>
+        <w:t xml:space="preserve">Underwater acoustics is </w:t>
+      </w:r>
+      <w:commentRangeStart w:id="8"/>
+      <w:del w:id="9" w:author="Sean Dimoff" w:date="2019-10-17T15:04:00Z">
+        <w:r>
+          <w:delText xml:space="preserve">one of the </w:delText>
+        </w:r>
+      </w:del>
+      <w:ins w:id="10" w:author="Sean Dimoff" w:date="2019-10-17T15:04:00Z">
+        <w:r>
+          <w:t xml:space="preserve">a </w:t>
+        </w:r>
+      </w:ins>
+      <w:del w:id="11" w:author="Sean Dimoff" w:date="2019-10-17T15:04:00Z">
+        <w:r>
+          <w:delText xml:space="preserve">fastest </w:delText>
+        </w:r>
+      </w:del>
+      <w:r>
+        <w:t>growing field</w:t>
+      </w:r>
+      <w:del w:id="12" w:author="Sean Dimoff" w:date="2019-10-17T15:04:00Z">
+        <w:r>
+          <w:delText>s</w:delText>
+        </w:r>
+      </w:del>
+      <w:r>
+        <w:t xml:space="preserve"> </w:t>
+      </w:r>
+      <w:commentRangeEnd w:id="8"/>
+      <w:r>
+        <w:rPr>
+          <w:rStyle w:val="CommentReference"/>
+        </w:rPr>
+        <w:commentReference w:id="8"/>
+      </w:r>
+      <w:r>
+        <w:t xml:space="preserve">in marine biology with a large part of that movement centered </w:t>
       </w:r>
       <w:r>
         <w:t>around</w:t>
@@ -269,6 +356,7 @@
           <w:numId w:val="2"/>
         </w:numPr>
       </w:pPr>
+      <w:commentRangeStart w:id="13"/>
       <w:r>
         <w:t xml:space="preserve">Several studies </w:t>
       </w:r>
@@ -311,6 +399,13 @@
       <w:r>
         <w:t>.</w:t>
       </w:r>
+      <w:commentRangeEnd w:id="13"/>
+      <w:r>
+        <w:rPr>
+          <w:rStyle w:val="CommentReference"/>
+        </w:rPr>
+        <w:commentReference w:id="13"/>
+      </w:r>
     </w:p>
     <w:p>
       <w:pPr>
@@ -323,6 +418,11 @@
       <w:r>
         <w:t>Due to the largely passive nature of recordings, large time scales and varying spatial scales have been extensively studied</w:t>
       </w:r>
+      <w:ins w:id="14" w:author="Sean Dimoff" w:date="2019-10-17T15:06:00Z">
+        <w:r>
+          <w:t xml:space="preserve"> (REF)</w:t>
+        </w:r>
+      </w:ins>
       <w:r>
         <w:t>.</w:t>
       </w:r>
@@ -447,10 +547,7 @@
         <w:t xml:space="preserve">volume of individual sounds </w:t>
       </w:r>
       <w:r>
-        <w:t>or</w:t>
-      </w:r>
-      <w:r>
-        <w:t xml:space="preserve"> </w:t>
+        <w:t xml:space="preserve">or </w:t>
       </w:r>
       <w:r>
         <w:t xml:space="preserve">entire soundscapes underwater </w:t>
@@ -473,6 +570,8 @@
       <w:r>
         <w:fldChar w:fldCharType="end"/>
       </w:r>
+      <w:bookmarkStart w:id="15" w:name="_GoBack"/>
+      <w:bookmarkEnd w:id="15"/>
     </w:p>
     <w:p>
       <w:pPr>
@@ -687,6 +786,7 @@
           <w:numId w:val="2"/>
         </w:numPr>
       </w:pPr>
+      <w:commentRangeStart w:id="16"/>
       <w:r>
         <w:t xml:space="preserve">Mid-frequency sounds are </w:t>
       </w:r>
@@ -775,6 +875,13 @@
       <w:r>
         <w:t>.</w:t>
       </w:r>
+      <w:commentRangeEnd w:id="16"/>
+      <w:r>
+        <w:rPr>
+          <w:rStyle w:val="CommentReference"/>
+        </w:rPr>
+        <w:commentReference w:id="16"/>
+      </w:r>
     </w:p>
     <w:p>
       <w:pPr>
@@ -835,8 +942,18 @@
           <w:numId w:val="2"/>
         </w:numPr>
       </w:pPr>
-      <w:r>
-        <w:t xml:space="preserve">Coral reef soundscapes have been connected to larval settlement patterns </w:t>
+      <w:del w:id="17" w:author="Sean Dimoff" w:date="2019-10-17T15:19:00Z">
+        <w:r>
+          <w:delText>Coral reef</w:delText>
+        </w:r>
+      </w:del>
+      <w:ins w:id="18" w:author="Sean Dimoff" w:date="2019-10-17T15:19:00Z">
+        <w:r>
+          <w:t>These</w:t>
+        </w:r>
+      </w:ins>
+      <w:r>
+        <w:t xml:space="preserve"> soundscapes have been connected to larval settlement patterns </w:t>
       </w:r>
       <w:r>
         <w:t>in</w:t>
@@ -993,6 +1110,11 @@
           <w:numId w:val="2"/>
         </w:numPr>
       </w:pPr>
+      <w:ins w:id="19" w:author="Sean Dimoff" w:date="2019-10-17T15:21:00Z">
+        <w:r>
+          <w:t xml:space="preserve">Another damselfish, </w:t>
+        </w:r>
+      </w:ins>
       <w:proofErr w:type="spellStart"/>
       <w:r>
         <w:rPr>
@@ -1018,6 +1140,15 @@
         <w:t>viridis</w:t>
       </w:r>
       <w:proofErr w:type="spellEnd"/>
+      <w:ins w:id="20" w:author="Sean Dimoff" w:date="2019-10-17T15:21:00Z">
+        <w:r>
+          <w:rPr>
+            <w:i/>
+            <w:iCs/>
+          </w:rPr>
+          <w:t>,</w:t>
+        </w:r>
+      </w:ins>
       <w:r>
         <w:rPr>
           <w:i/>
@@ -1058,8 +1189,23 @@
           <w:numId w:val="2"/>
         </w:numPr>
       </w:pPr>
-      <w:r>
-        <w:t xml:space="preserve">Juvenile </w:t>
+      <w:ins w:id="21" w:author="Sean Dimoff" w:date="2019-10-17T15:21:00Z">
+        <w:r>
+          <w:t xml:space="preserve">Finally, </w:t>
+        </w:r>
+      </w:ins>
+      <w:ins w:id="22" w:author="Sean Dimoff" w:date="2019-10-17T15:22:00Z">
+        <w:r>
+          <w:t>j</w:t>
+        </w:r>
+      </w:ins>
+      <w:del w:id="23" w:author="Sean Dimoff" w:date="2019-10-17T15:22:00Z">
+        <w:r>
+          <w:delText>J</w:delText>
+        </w:r>
+      </w:del>
+      <w:r>
+        <w:t xml:space="preserve">uvenile </w:t>
       </w:r>
       <w:r>
         <w:t xml:space="preserve">reef </w:t>
@@ -1113,14 +1259,34 @@
         </w:numPr>
       </w:pPr>
       <w:r>
-        <w:t xml:space="preserve">Kiritimati is unique because the dispersion of its population creates a natural laboratory for studying </w:t>
-      </w:r>
-      <w:r>
-        <w:t>local</w:t>
-      </w:r>
-      <w:r>
-        <w:t xml:space="preserve"> anthropogenic impacts on the coral reefs surrounding the island.</w:t>
-      </w:r>
+        <w:t xml:space="preserve">Kiritimati </w:t>
+      </w:r>
+      <w:ins w:id="24" w:author="Sean Dimoff" w:date="2019-10-17T15:23:00Z">
+        <w:r>
+          <w:t xml:space="preserve">provides a </w:t>
+        </w:r>
+      </w:ins>
+      <w:del w:id="25" w:author="Sean Dimoff" w:date="2019-10-17T15:23:00Z">
+        <w:r>
+          <w:delText xml:space="preserve">is </w:delText>
+        </w:r>
+      </w:del>
+      <w:ins w:id="26" w:author="Sean Dimoff" w:date="2019-10-17T15:24:00Z">
+        <w:r>
+          <w:t>natural laboratory for studying local anthropogenic impacts due to dispersion of its population around the island.</w:t>
+        </w:r>
+      </w:ins>
+      <w:del w:id="27" w:author="Sean Dimoff" w:date="2019-10-17T15:24:00Z">
+        <w:r>
+          <w:delText xml:space="preserve">unique because the dispersion of its population creates a natural laboratory for studying </w:delText>
+        </w:r>
+        <w:r>
+          <w:delText>local</w:delText>
+        </w:r>
+        <w:r>
+          <w:delText xml:space="preserve"> anthropogenic impacts on the coral reefs surrounding the island.</w:delText>
+        </w:r>
+      </w:del>
     </w:p>
     <w:p>
       <w:pPr>
@@ -1130,14 +1296,40 @@
           <w:numId w:val="2"/>
         </w:numPr>
       </w:pPr>
-      <w:r>
-        <w:t>The population</w:t>
-      </w:r>
-      <w:r>
-        <w:t xml:space="preserve"> of Kiritimati is </w:t>
-      </w:r>
-      <w:r>
-        <w:t xml:space="preserve">centered around the northwest corner of the island between the towns of London and </w:t>
+      <w:del w:id="28" w:author="Sean Dimoff" w:date="2019-10-17T15:25:00Z">
+        <w:r>
+          <w:delText>The population</w:delText>
+        </w:r>
+        <w:r>
+          <w:delText xml:space="preserve"> of </w:delText>
+        </w:r>
+      </w:del>
+      <w:r>
+        <w:t>Kiritimati</w:t>
+      </w:r>
+      <w:ins w:id="29" w:author="Sean Dimoff" w:date="2019-10-17T15:25:00Z">
+        <w:r>
+          <w:t>’s population</w:t>
+        </w:r>
+      </w:ins>
+      <w:r>
+        <w:t xml:space="preserve"> is </w:t>
+      </w:r>
+      <w:r>
+        <w:t xml:space="preserve">centered </w:t>
+      </w:r>
+      <w:ins w:id="30" w:author="Sean Dimoff" w:date="2019-10-17T15:25:00Z">
+        <w:r>
+          <w:t xml:space="preserve">in </w:t>
+        </w:r>
+      </w:ins>
+      <w:del w:id="31" w:author="Sean Dimoff" w:date="2019-10-17T15:25:00Z">
+        <w:r>
+          <w:delText xml:space="preserve">around </w:delText>
+        </w:r>
+      </w:del>
+      <w:r>
+        <w:t xml:space="preserve">the northwest corner of the island between the towns of London and </w:t>
       </w:r>
       <w:proofErr w:type="spellStart"/>
       <w:r>
@@ -1145,11 +1337,42 @@
       </w:r>
       <w:proofErr w:type="spellEnd"/>
       <w:r>
-        <w:t xml:space="preserve">, and a gradient of human </w:t>
-      </w:r>
+        <w:t xml:space="preserve">, </w:t>
+      </w:r>
+      <w:ins w:id="32" w:author="Sean Dimoff" w:date="2019-10-17T15:25:00Z">
+        <w:r>
+          <w:t xml:space="preserve">creating </w:t>
+        </w:r>
+      </w:ins>
+      <w:del w:id="33" w:author="Sean Dimoff" w:date="2019-10-17T15:25:00Z">
+        <w:r>
+          <w:delText xml:space="preserve">and </w:delText>
+        </w:r>
+      </w:del>
+      <w:r>
+        <w:t xml:space="preserve">a gradient of human impact </w:t>
+      </w:r>
+      <w:ins w:id="34" w:author="Sean Dimoff" w:date="2019-10-17T15:25:00Z">
+        <w:r>
+          <w:t xml:space="preserve">that </w:t>
+        </w:r>
+      </w:ins>
       <w:r>
         <w:lastRenderedPageBreak/>
-        <w:t>impact extends around the island</w:t>
+        <w:t>extends a</w:t>
+      </w:r>
+      <w:ins w:id="35" w:author="Sean Dimoff" w:date="2019-10-17T15:25:00Z">
+        <w:r>
+          <w:t>cross</w:t>
+        </w:r>
+      </w:ins>
+      <w:del w:id="36" w:author="Sean Dimoff" w:date="2019-10-17T15:25:00Z">
+        <w:r>
+          <w:delText>round</w:delText>
+        </w:r>
+      </w:del>
+      <w:r>
+        <w:t xml:space="preserve"> the island</w:t>
       </w:r>
       <w:r>
         <w:t xml:space="preserve"> </w:t>
@@ -1183,21 +1406,26 @@
           <w:ilvl w:val="1"/>
           <w:numId w:val="2"/>
         </w:numPr>
-      </w:pPr>
-      <w:r>
-        <w:t>Kiritimati was centrally located in the 2015-2016 El Niño climate pulse event, which warmed the surrounding waters for XX weeks creating a coral mortality event that resulted in a roughly XX% mortality rate</w:t>
-      </w:r>
-      <w:r>
-        <w:t xml:space="preserve"> </w:t>
-      </w:r>
-      <w:r>
-        <w:rPr>
-          <w:b/>
-          <w:bCs/>
-          <w:highlight w:val="yellow"/>
-        </w:rPr>
-        <w:t>REF??</w:t>
-      </w:r>
+        <w:rPr>
+          <w:del w:id="37" w:author="Sean Dimoff" w:date="2019-10-17T15:26:00Z"/>
+        </w:rPr>
+      </w:pPr>
+      <w:del w:id="38" w:author="Sean Dimoff" w:date="2019-10-17T15:26:00Z">
+        <w:r>
+          <w:delText>Kiritimati was centrally located in the 2015-2016 El Niño climate pulse event, which warmed the surrounding waters for XX weeks creating a coral mortality event that resulted in a roughly XX% mortality rate</w:delText>
+        </w:r>
+        <w:r>
+          <w:delText xml:space="preserve"> </w:delText>
+        </w:r>
+        <w:r>
+          <w:rPr>
+            <w:b/>
+            <w:bCs/>
+            <w:highlight w:val="yellow"/>
+          </w:rPr>
+          <w:delText>REF??</w:delText>
+        </w:r>
+      </w:del>
     </w:p>
     <w:p>
       <w:pPr>
@@ -1208,13 +1436,37 @@
         </w:numPr>
       </w:pPr>
       <w:r>
-        <w:t xml:space="preserve">Due to the low population and the lack of access to motorboats around the island, </w:t>
+        <w:t>Due to the</w:t>
+      </w:r>
+      <w:del w:id="39" w:author="Sean Dimoff" w:date="2019-10-17T15:26:00Z">
+        <w:r>
+          <w:delText xml:space="preserve"> </w:delText>
+        </w:r>
+      </w:del>
+      <w:ins w:id="40" w:author="Sean Dimoff" w:date="2019-10-17T15:26:00Z">
+        <w:r>
+          <w:t xml:space="preserve"> small local</w:t>
+        </w:r>
+      </w:ins>
+      <w:del w:id="41" w:author="Sean Dimoff" w:date="2019-10-17T15:26:00Z">
+        <w:r>
+          <w:delText>low</w:delText>
+        </w:r>
+      </w:del>
+      <w:r>
+        <w:t xml:space="preserve"> population and the lack of access to motorboats</w:t>
+      </w:r>
+      <w:del w:id="42" w:author="Sean Dimoff" w:date="2019-10-17T15:26:00Z">
+        <w:r>
+          <w:delText xml:space="preserve"> around the island</w:delText>
+        </w:r>
+      </w:del>
+      <w:r>
+        <w:t xml:space="preserve">, </w:t>
       </w:r>
       <w:r>
         <w:t xml:space="preserve">the reefs around Kiritimati provide a unique soundscape with minimal human input. </w:t>
       </w:r>
-      <w:bookmarkStart w:id="1" w:name="_GoBack"/>
-      <w:bookmarkEnd w:id="1"/>
     </w:p>
     <w:p>
       <w:pPr>
@@ -1223,18 +1475,64 @@
           <w:ilvl w:val="0"/>
           <w:numId w:val="2"/>
         </w:numPr>
-      </w:pPr>
-      <w:r>
+        <w:rPr>
+          <w:ins w:id="43" w:author="Sean Dimoff" w:date="2019-10-17T15:27:00Z"/>
+          <w:strike/>
+          <w:rPrChange w:id="44" w:author="Sean Dimoff" w:date="2019-10-17T15:29:00Z">
+            <w:rPr>
+              <w:ins w:id="45" w:author="Sean Dimoff" w:date="2019-10-17T15:27:00Z"/>
+            </w:rPr>
+          </w:rPrChange>
+        </w:rPr>
+      </w:pPr>
+      <w:r>
+        <w:rPr>
+          <w:strike/>
+          <w:rPrChange w:id="46" w:author="Sean Dimoff" w:date="2019-10-17T15:29:00Z">
+            <w:rPr/>
+          </w:rPrChange>
+        </w:rPr>
         <w:t xml:space="preserve">Our study investigated the connections of </w:t>
       </w:r>
       <w:proofErr w:type="spellStart"/>
       <w:r>
+        <w:rPr>
+          <w:strike/>
+          <w:rPrChange w:id="47" w:author="Sean Dimoff" w:date="2019-10-17T15:29:00Z">
+            <w:rPr/>
+          </w:rPrChange>
+        </w:rPr>
         <w:t>Kirimati’s</w:t>
       </w:r>
       <w:proofErr w:type="spellEnd"/>
       <w:r>
+        <w:rPr>
+          <w:strike/>
+          <w:rPrChange w:id="48" w:author="Sean Dimoff" w:date="2019-10-17T15:29:00Z">
+            <w:rPr/>
+          </w:rPrChange>
+        </w:rPr>
         <w:t xml:space="preserve"> reef soundscape to temporal and spatial gradients around the island.  </w:t>
       </w:r>
+    </w:p>
+    <w:p>
+      <w:pPr>
+        <w:pStyle w:val="ListParagraph"/>
+        <w:numPr>
+          <w:ilvl w:val="0"/>
+          <w:numId w:val="2"/>
+        </w:numPr>
+      </w:pPr>
+      <w:ins w:id="49" w:author="Sean Dimoff" w:date="2019-10-17T15:27:00Z">
+        <w:r>
+          <w:t>We sought to uncover the biogenic mechanisms of</w:t>
+        </w:r>
+      </w:ins>
+      <w:ins w:id="50" w:author="Sean Dimoff" w:date="2019-10-17T15:29:00Z">
+        <w:r>
+          <w:t xml:space="preserve"> coral reef soundscapes.</w:t>
+        </w:r>
+      </w:ins>
     </w:p>
     <w:p>
       <w:pPr>
@@ -1278,7 +1576,7 @@
 
 <file path=word/comments.xml><?xml version="1.0" encoding="utf-8"?>
 <w:comments xmlns:wpc="http://schemas.microsoft.com/office/word/2010/wordprocessingCanvas" xmlns:cx="http://schemas.microsoft.com/office/drawing/2014/chartex" xmlns:cx1="http://schemas.microsoft.com/office/drawing/2015/9/8/chartex" xmlns:cx2="http://schemas.microsoft.com/office/drawing/2015/10/21/chartex" xmlns:cx3="http://schemas.microsoft.com/office/drawing/2016/5/9/chartex" xmlns:cx4="http://schemas.microsoft.com/office/drawing/2016/5/10/chartex" xmlns:cx5="http://schemas.microsoft.com/office/drawing/2016/5/11/chartex" xmlns:cx6="http://schemas.microsoft.com/office/drawing/2016/5/12/chartex" xmlns:cx7="http://schemas.microsoft.com/office/drawing/2016/5/13/chartex" xmlns:cx8="http://schemas.microsoft.com/office/drawing/2016/5/14/chartex" xmlns:mc="http://schemas.openxmlformats.org/markup-compatibility/2006" xmlns:aink="http://schemas.microsoft.com/office/drawing/2016/ink" xmlns:am3d="http://schemas.microsoft.com/office/drawing/2017/model3d" xmlns:o="urn:schemas-microsoft-com:office:office" xmlns:r="http://schemas.openxmlformats.org/officeDocument/2006/relationships" xmlns:m="http://schemas.openxmlformats.org/officeDocument/2006/math" xmlns:v="urn:schemas-microsoft-com:vml" xmlns:wp14="http://schemas.microsoft.com/office/word/2010/wordprocessingDrawing" xmlns:wp="http://schemas.openxmlformats.org/drawingml/2006/wordprocessingDrawing" xmlns:w10="urn:schemas-microsoft-com:office:word" xmlns:w="http://schemas.openxmlformats.org/wordprocessingml/2006/main" xmlns:w14="http://schemas.microsoft.com/office/word/2010/wordml" xmlns:w15="http://schemas.microsoft.com/office/word/2012/wordml" xmlns:w16cid="http://schemas.microsoft.com/office/word/2016/wordml/cid" xmlns:w16se="http://schemas.microsoft.com/office/word/2015/wordml/symex" xmlns:wpg="http://schemas.microsoft.com/office/word/2010/wordprocessingGroup" xmlns:wpi="http://schemas.microsoft.com/office/word/2010/wordprocessingInk" xmlns:wne="http://schemas.microsoft.com/office/word/2006/wordml" xmlns:wps="http://schemas.microsoft.com/office/word/2010/wordprocessingShape" mc:Ignorable="w14 w15 w16se w16cid wp14">
-  <w:comment w:id="0" w:author="Sean Dimoff" w:date="2019-09-13T15:02:00Z" w:initials="SD">
+  <w:comment w:id="2" w:author="Sean Dimoff" w:date="2019-10-17T15:01:00Z" w:initials="SD">
     <w:p>
       <w:pPr>
         <w:pStyle w:val="CommentText"/>
@@ -1290,6 +1588,22 @@
         <w:annotationRef/>
       </w:r>
       <w:r>
+        <w:t>Not a great way to say this</w:t>
+      </w:r>
+    </w:p>
+  </w:comment>
+  <w:comment w:id="7" w:author="Sean Dimoff" w:date="2019-09-13T15:02:00Z" w:initials="SD">
+    <w:p>
+      <w:pPr>
+        <w:pStyle w:val="CommentText"/>
+      </w:pPr>
+      <w:r>
+        <w:rPr>
+          <w:rStyle w:val="CommentReference"/>
+        </w:rPr>
+        <w:annotationRef/>
+      </w:r>
+      <w:r>
         <w:t xml:space="preserve">Should this be </w:t>
       </w:r>
       <w:proofErr w:type="spellStart"/>
@@ -1307,6 +1621,54 @@
       <w:proofErr w:type="spellEnd"/>
       <w:r>
         <w:t xml:space="preserve"> the right word?</w:t>
+      </w:r>
+    </w:p>
+  </w:comment>
+  <w:comment w:id="8" w:author="Sean Dimoff" w:date="2019-10-17T15:03:00Z" w:initials="SD">
+    <w:p>
+      <w:pPr>
+        <w:pStyle w:val="CommentText"/>
+      </w:pPr>
+      <w:r>
+        <w:rPr>
+          <w:rStyle w:val="CommentReference"/>
+        </w:rPr>
+        <w:annotationRef/>
+      </w:r>
+      <w:r>
+        <w:t>I have nothing to support this</w:t>
+      </w:r>
+    </w:p>
+  </w:comment>
+  <w:comment w:id="13" w:author="Sean Dimoff" w:date="2019-10-17T15:31:00Z" w:initials="SD">
+    <w:p>
+      <w:pPr>
+        <w:pStyle w:val="CommentText"/>
+      </w:pPr>
+      <w:r>
+        <w:rPr>
+          <w:rStyle w:val="CommentReference"/>
+        </w:rPr>
+        <w:annotationRef/>
+      </w:r>
+      <w:r>
+        <w:t>Not terribly useful</w:t>
+      </w:r>
+    </w:p>
+  </w:comment>
+  <w:comment w:id="16" w:author="Sean Dimoff" w:date="2019-10-17T15:15:00Z" w:initials="SD">
+    <w:p>
+      <w:pPr>
+        <w:pStyle w:val="CommentText"/>
+      </w:pPr>
+      <w:r>
+        <w:rPr>
+          <w:rStyle w:val="CommentReference"/>
+        </w:rPr>
+        <w:annotationRef/>
+      </w:r>
+      <w:r>
+        <w:t>Because I didn’t split my data like this, should I talk about it in three sub-categories.</w:t>
       </w:r>
     </w:p>
   </w:comment>
@@ -1315,13 +1677,21 @@
 
 <file path=word/commentsExtended.xml><?xml version="1.0" encoding="utf-8"?>
 <w15:commentsEx xmlns:wpc="http://schemas.microsoft.com/office/word/2010/wordprocessingCanvas" xmlns:cx="http://schemas.microsoft.com/office/drawing/2014/chartex" xmlns:cx1="http://schemas.microsoft.com/office/drawing/2015/9/8/chartex" xmlns:cx2="http://schemas.microsoft.com/office/drawing/2015/10/21/chartex" xmlns:cx3="http://schemas.microsoft.com/office/drawing/2016/5/9/chartex" xmlns:cx4="http://schemas.microsoft.com/office/drawing/2016/5/10/chartex" xmlns:cx5="http://schemas.microsoft.com/office/drawing/2016/5/11/chartex" xmlns:cx6="http://schemas.microsoft.com/office/drawing/2016/5/12/chartex" xmlns:cx7="http://schemas.microsoft.com/office/drawing/2016/5/13/chartex" xmlns:cx8="http://schemas.microsoft.com/office/drawing/2016/5/14/chartex" xmlns:mc="http://schemas.openxmlformats.org/markup-compatibility/2006" xmlns:aink="http://schemas.microsoft.com/office/drawing/2016/ink" xmlns:am3d="http://schemas.microsoft.com/office/drawing/2017/model3d" xmlns:o="urn:schemas-microsoft-com:office:office" xmlns:r="http://schemas.openxmlformats.org/officeDocument/2006/relationships" xmlns:m="http://schemas.openxmlformats.org/officeDocument/2006/math" xmlns:v="urn:schemas-microsoft-com:vml" xmlns:wp14="http://schemas.microsoft.com/office/word/2010/wordprocessingDrawing" xmlns:wp="http://schemas.openxmlformats.org/drawingml/2006/wordprocessingDrawing" xmlns:w10="urn:schemas-microsoft-com:office:word" xmlns:w="http://schemas.openxmlformats.org/wordprocessingml/2006/main" xmlns:w14="http://schemas.microsoft.com/office/word/2010/wordml" xmlns:w15="http://schemas.microsoft.com/office/word/2012/wordml" xmlns:w16cid="http://schemas.microsoft.com/office/word/2016/wordml/cid" xmlns:w16se="http://schemas.microsoft.com/office/word/2015/wordml/symex" xmlns:wpg="http://schemas.microsoft.com/office/word/2010/wordprocessingGroup" xmlns:wpi="http://schemas.microsoft.com/office/word/2010/wordprocessingInk" xmlns:wne="http://schemas.microsoft.com/office/word/2006/wordml" xmlns:wps="http://schemas.microsoft.com/office/word/2010/wordprocessingShape" mc:Ignorable="w14 w15 w16se w16cid wp14">
+  <w15:commentEx w15:paraId="7DC15CFB" w15:done="0"/>
   <w15:commentEx w15:paraId="48C6DF97" w15:done="0"/>
+  <w15:commentEx w15:paraId="34F992B0" w15:done="0"/>
+  <w15:commentEx w15:paraId="5056AE52" w15:done="0"/>
+  <w15:commentEx w15:paraId="501112AB" w15:done="0"/>
 </w15:commentsEx>
 </file>
 
 <file path=word/commentsIds.xml><?xml version="1.0" encoding="utf-8"?>
 <w16cid:commentsIds xmlns:wpc="http://schemas.microsoft.com/office/word/2010/wordprocessingCanvas" xmlns:cx="http://schemas.microsoft.com/office/drawing/2014/chartex" xmlns:cx1="http://schemas.microsoft.com/office/drawing/2015/9/8/chartex" xmlns:cx2="http://schemas.microsoft.com/office/drawing/2015/10/21/chartex" xmlns:cx3="http://schemas.microsoft.com/office/drawing/2016/5/9/chartex" xmlns:cx4="http://schemas.microsoft.com/office/drawing/2016/5/10/chartex" xmlns:cx5="http://schemas.microsoft.com/office/drawing/2016/5/11/chartex" xmlns:cx6="http://schemas.microsoft.com/office/drawing/2016/5/12/chartex" xmlns:cx7="http://schemas.microsoft.com/office/drawing/2016/5/13/chartex" xmlns:cx8="http://schemas.microsoft.com/office/drawing/2016/5/14/chartex" xmlns:mc="http://schemas.openxmlformats.org/markup-compatibility/2006" xmlns:aink="http://schemas.microsoft.com/office/drawing/2016/ink" xmlns:am3d="http://schemas.microsoft.com/office/drawing/2017/model3d" xmlns:o="urn:schemas-microsoft-com:office:office" xmlns:r="http://schemas.openxmlformats.org/officeDocument/2006/relationships" xmlns:m="http://schemas.openxmlformats.org/officeDocument/2006/math" xmlns:v="urn:schemas-microsoft-com:vml" xmlns:wp14="http://schemas.microsoft.com/office/word/2010/wordprocessingDrawing" xmlns:wp="http://schemas.openxmlformats.org/drawingml/2006/wordprocessingDrawing" xmlns:w10="urn:schemas-microsoft-com:office:word" xmlns:w="http://schemas.openxmlformats.org/wordprocessingml/2006/main" xmlns:w14="http://schemas.microsoft.com/office/word/2010/wordml" xmlns:w15="http://schemas.microsoft.com/office/word/2012/wordml" xmlns:w16cid="http://schemas.microsoft.com/office/word/2016/wordml/cid" xmlns:w16se="http://schemas.microsoft.com/office/word/2015/wordml/symex" xmlns:wpg="http://schemas.microsoft.com/office/word/2010/wordprocessingGroup" xmlns:wpi="http://schemas.microsoft.com/office/word/2010/wordprocessingInk" xmlns:wne="http://schemas.microsoft.com/office/word/2006/wordml" xmlns:wps="http://schemas.microsoft.com/office/word/2010/wordprocessingShape" mc:Ignorable="w14 w15 w16se w16cid wp14">
+  <w16cid:commentId w16cid:paraId="7DC15CFB" w16cid:durableId="215300D8"/>
   <w16cid:commentId w16cid:paraId="48C6DF97" w16cid:durableId="21262E16"/>
+  <w16cid:commentId w16cid:paraId="34F992B0" w16cid:durableId="21530157"/>
+  <w16cid:commentId w16cid:paraId="5056AE52" w16cid:durableId="215307C6"/>
+  <w16cid:commentId w16cid:paraId="501112AB" w16cid:durableId="215303FC"/>
 </w16cid:commentsIds>
 </file>
 
@@ -2409,7 +2779,7 @@
 </file>
 
 <file path=customXml/itemProps1.xml><?xml version="1.0" encoding="utf-8"?>
-<ds:datastoreItem xmlns:ds="http://schemas.openxmlformats.org/officeDocument/2006/customXml" ds:itemID="{82388321-B159-4E0B-808C-38E7FCDAC51C}">
+<ds:datastoreItem xmlns:ds="http://schemas.openxmlformats.org/officeDocument/2006/customXml" ds:itemID="{D0AE99A0-87A5-4E5E-B66E-E313303465EA}">
   <ds:schemaRefs>
     <ds:schemaRef ds:uri="http://schemas.openxmlformats.org/officeDocument/2006/bibliography"/>
   </ds:schemaRefs>

</xml_diff>